<commit_message>
Cambios en apartado 8.2 por Javier Garcia Martin
</commit_message>
<xml_diff>
--- a/TG3_JavierGarciaMartin_8.2.docx
+++ b/TG3_JavierGarciaMartin_8.2.docx
@@ -30,81 +30,11 @@
     <w:p>
       <w:pPr>
         <w:rPr>
-          <w:sz w:val="24"/>
-          <w:szCs w:val="24"/>
-        </w:rPr>
-      </w:pPr>
-      <w:r>
-        <w:rPr>
-          <w:sz w:val="24"/>
-          <w:szCs w:val="24"/>
-        </w:rPr>
-        <w:t xml:space="preserve">Como hemos podido observar crear una extensión no supone ningún tipo de dificultad añadida, es decir, no es necesario ser una persona especializada en diversos lenguajes de programación para desarrollar una extensión, existen gran variedad de cursos, de </w:t>
-      </w:r>
-      <w:proofErr w:type="gramStart"/>
-      <w:r>
-        <w:rPr>
-          <w:sz w:val="24"/>
-          <w:szCs w:val="24"/>
-        </w:rPr>
-        <w:t>documentación ,</w:t>
-      </w:r>
-      <w:proofErr w:type="gramEnd"/>
-      <w:r>
-        <w:rPr>
-          <w:sz w:val="24"/>
-          <w:szCs w:val="24"/>
-        </w:rPr>
-        <w:t xml:space="preserve"> libros acerca de </w:t>
-      </w:r>
-      <w:proofErr w:type="spellStart"/>
-      <w:r>
-        <w:rPr>
-          <w:sz w:val="24"/>
-          <w:szCs w:val="24"/>
-        </w:rPr>
-        <w:t>como</w:t>
-      </w:r>
-      <w:proofErr w:type="spellEnd"/>
-      <w:r>
-        <w:rPr>
-          <w:sz w:val="24"/>
-          <w:szCs w:val="24"/>
-        </w:rPr>
-        <w:t xml:space="preserve"> aprender y aplicar este tipo de lenguajes. Lo único es que no existen cursos especializados en la creación de </w:t>
-      </w:r>
-      <w:proofErr w:type="spellStart"/>
-      <w:r>
-        <w:rPr>
-          <w:sz w:val="24"/>
-          <w:szCs w:val="24"/>
-        </w:rPr>
-        <w:t>estensiones</w:t>
-      </w:r>
-      <w:proofErr w:type="spellEnd"/>
-      <w:r>
-        <w:rPr>
-          <w:sz w:val="24"/>
-          <w:szCs w:val="24"/>
-        </w:rPr>
-        <w:t xml:space="preserve">, y la documentación o blogs acerca de </w:t>
-      </w:r>
-      <w:proofErr w:type="spellStart"/>
-      <w:r>
-        <w:rPr>
-          <w:sz w:val="24"/>
-          <w:szCs w:val="24"/>
-        </w:rPr>
-        <w:t>como</w:t>
-      </w:r>
-      <w:proofErr w:type="spellEnd"/>
-      <w:r>
-        <w:rPr>
-          <w:sz w:val="24"/>
-          <w:szCs w:val="24"/>
-        </w:rPr>
-        <w:t xml:space="preserve"> implementarlo en Firefox es escaso. </w:t>
-      </w:r>
+          <w:b/>
+          <w:sz w:val="28"/>
+          <w:szCs w:val="28"/>
+        </w:rPr>
+      </w:pPr>
     </w:p>
     <w:p>
       <w:pPr>
@@ -118,7 +48,58 @@
           <w:sz w:val="24"/>
           <w:szCs w:val="24"/>
         </w:rPr>
-        <w:t>Lo que si es cierto es que una vez que te registras como desarrollador de Firefox si te dan documentación necesaria para que se aprendan los lenguajes que ayudan a codificar la extensión así como la estructura de sus archivos.</w:t>
+        <w:t>Como hemos podido observar crear una extensión no supone ningún tipo de dificultad añadida, es decir, no es necesario ser una persona especializada en diversos lenguajes de programación para desarrollar una extensión, existen gran variedad de cursos, de docu</w:t>
+      </w:r>
+      <w:bookmarkStart w:id="0" w:name="_GoBack"/>
+      <w:bookmarkEnd w:id="0"/>
+      <w:r>
+        <w:rPr>
+          <w:sz w:val="24"/>
+          <w:szCs w:val="24"/>
+        </w:rPr>
+        <w:t xml:space="preserve">mentación , libros acerca de </w:t>
+      </w:r>
+      <w:r>
+        <w:rPr>
+          <w:sz w:val="24"/>
+          <w:szCs w:val="24"/>
+        </w:rPr>
+        <w:t>cómo</w:t>
+      </w:r>
+      <w:r>
+        <w:rPr>
+          <w:sz w:val="24"/>
+          <w:szCs w:val="24"/>
+        </w:rPr>
+        <w:t xml:space="preserve"> aprender y aplicar este tipo de lenguajes. Lo único es que no existen cursos especializados en la creación de </w:t>
+      </w:r>
+      <w:r>
+        <w:rPr>
+          <w:sz w:val="24"/>
+          <w:szCs w:val="24"/>
+        </w:rPr>
+        <w:t>extensiones</w:t>
+      </w:r>
+      <w:r>
+        <w:rPr>
+          <w:sz w:val="24"/>
+          <w:szCs w:val="24"/>
+        </w:rPr>
+        <w:t xml:space="preserve">, y la documentación o blogs acerca de </w:t>
+      </w:r>
+      <w:r>
+        <w:rPr>
+          <w:sz w:val="24"/>
+          <w:szCs w:val="24"/>
+        </w:rPr>
+        <w:t>cómo</w:t>
+      </w:r>
+      <w:r>
+        <w:rPr>
+          <w:sz w:val="24"/>
+          <w:szCs w:val="24"/>
+        </w:rPr>
+        <w:t xml:space="preserve"> implementarlo en Firefox es escaso. </w:t>
       </w:r>
     </w:p>
     <w:p>
@@ -133,23 +114,7 @@
           <w:sz w:val="24"/>
           <w:szCs w:val="24"/>
         </w:rPr>
-        <w:t xml:space="preserve">Dentro de la página de desarrolladores para Firefox </w:t>
-      </w:r>
-      <w:proofErr w:type="spellStart"/>
-      <w:r>
-        <w:rPr>
-          <w:sz w:val="24"/>
-          <w:szCs w:val="24"/>
-        </w:rPr>
-        <w:t>a parte</w:t>
-      </w:r>
-      <w:proofErr w:type="spellEnd"/>
-      <w:r>
-        <w:rPr>
-          <w:sz w:val="24"/>
-          <w:szCs w:val="24"/>
-        </w:rPr>
-        <w:t xml:space="preserve"> de aparecer documentación e información a parte de estructura y lenguajes de codificación, hay una sección en la que hay extensiones con código abierto, no hay muchas, pero las que hay se pueden seguir desarrollando o se puede aprender la estructura de los archivos. Cabe mencionar que los proyectos que aparecen en código abierto son un poco complejos, además en internet no aparecen extensiones para Firefox en código abierto por lo que supone una dificultad añadida a la hora de desarrollar la extensión, ya que los pocos que hay están en la plataforma de Firefox y son demasiado complejos. </w:t>
+        <w:t>Lo que si es cierto es que una vez que te registras como desarrollador de Firefox si te dan documentación necesaria para que se aprendan los lenguajes que ayudan a codificar la extensión así como la estructura de sus archivos.</w:t>
       </w:r>
     </w:p>
     <w:p>
@@ -164,10 +129,120 @@
           <w:sz w:val="24"/>
           <w:szCs w:val="24"/>
         </w:rPr>
-        <w:t xml:space="preserve">Para poder instalar </w:t>
-      </w:r>
-      <w:bookmarkStart w:id="0" w:name="_GoBack"/>
-      <w:bookmarkEnd w:id="0"/>
+        <w:t xml:space="preserve">Dentro de la página de desarrolladores para Firefox </w:t>
+      </w:r>
+      <w:proofErr w:type="spellStart"/>
+      <w:r>
+        <w:rPr>
+          <w:sz w:val="24"/>
+          <w:szCs w:val="24"/>
+        </w:rPr>
+        <w:t>a parte</w:t>
+      </w:r>
+      <w:proofErr w:type="spellEnd"/>
+      <w:r>
+        <w:rPr>
+          <w:sz w:val="24"/>
+          <w:szCs w:val="24"/>
+        </w:rPr>
+        <w:t xml:space="preserve"> de aparecer documentación e información a parte de estructura y lenguajes de codificación, hay una sección en la que hay extensiones con código abierto, no hay muchas, pero las que hay se pueden seguir desarrollando o se puede aprender la estructura de los archivos. Cabe mencionar que los proyectos que aparecen en código abierto son un poco complejos, además en internet no aparecen extensiones para Firefox en código abierto por lo que supone una dificultad añadida a la hora de desarrollar la extensión, ya que los pocos que hay están en la plataforma de Firefox y son demasiado complejos. </w:t>
+      </w:r>
+    </w:p>
+    <w:p>
+      <w:pPr>
+        <w:rPr>
+          <w:sz w:val="24"/>
+          <w:szCs w:val="24"/>
+        </w:rPr>
+      </w:pPr>
+      <w:r>
+        <w:rPr>
+          <w:sz w:val="24"/>
+          <w:szCs w:val="24"/>
+        </w:rPr>
+        <w:t>Hay una serie de diferencias con respecto a Chrome que son bastante apreciables y que hay que destacar en esta sección.</w:t>
+      </w:r>
+    </w:p>
+    <w:p>
+      <w:pPr>
+        <w:rPr>
+          <w:sz w:val="24"/>
+          <w:szCs w:val="24"/>
+        </w:rPr>
+      </w:pPr>
+      <w:r>
+        <w:rPr>
+          <w:sz w:val="24"/>
+          <w:szCs w:val="24"/>
+        </w:rPr>
+        <w:t xml:space="preserve">Al igual que Chrome se nos ofrece la posibilidad de instalarlo de manera privada o de manera pública. Para hacerlo de manera privada tendremos que comprimir nuestra extensión al formato </w:t>
+      </w:r>
+      <w:r>
+        <w:rPr>
+          <w:b/>
+          <w:i/>
+          <w:sz w:val="24"/>
+          <w:szCs w:val="24"/>
+        </w:rPr>
+        <w:t>.</w:t>
+      </w:r>
+      <w:proofErr w:type="spellStart"/>
+      <w:r>
+        <w:rPr>
+          <w:b/>
+          <w:i/>
+          <w:sz w:val="24"/>
+          <w:szCs w:val="24"/>
+        </w:rPr>
+        <w:t>xpi</w:t>
+      </w:r>
+      <w:proofErr w:type="spellEnd"/>
+      <w:r>
+        <w:rPr>
+          <w:sz w:val="24"/>
+          <w:szCs w:val="24"/>
+        </w:rPr>
+        <w:t xml:space="preserve"> si no dará error, además una vez instalada de manera privada tendremos que deshabilitar una función de Firefox que permita probarla de manera privada.</w:t>
+      </w:r>
+    </w:p>
+    <w:p>
+      <w:pPr>
+        <w:rPr>
+          <w:sz w:val="24"/>
+          <w:szCs w:val="24"/>
+        </w:rPr>
+      </w:pPr>
+      <w:r>
+        <w:rPr>
+          <w:sz w:val="24"/>
+          <w:szCs w:val="24"/>
+        </w:rPr>
+        <w:t xml:space="preserve">De manera pública no supone ningún tipo de problema ofrecen soporte y mejoran la operatividad de la propia extensión como es normal. No supone ningún tipo de coste el subirla de manera pública o tramite de pago para poder subirla, </w:t>
+      </w:r>
+      <w:proofErr w:type="spellStart"/>
+      <w:r>
+        <w:rPr>
+          <w:sz w:val="24"/>
+          <w:szCs w:val="24"/>
+        </w:rPr>
+        <w:t>si</w:t>
+      </w:r>
+      <w:proofErr w:type="spellEnd"/>
+      <w:r>
+        <w:rPr>
+          <w:sz w:val="24"/>
+          <w:szCs w:val="24"/>
+        </w:rPr>
+        <w:t xml:space="preserve"> que es cierto que una vez subida tiene que pasar una serie de filtros y tramites que validen la extensión, pasado esto podrá ser descargada por todos los usuarios del navegador Firefox.</w:t>
+      </w:r>
+    </w:p>
+    <w:p>
+      <w:pPr>
+        <w:rPr>
+          <w:sz w:val="24"/>
+          <w:szCs w:val="24"/>
+        </w:rPr>
+      </w:pPr>
     </w:p>
     <w:sectPr>
       <w:pgSz w:w="11906" w:h="16838"/>

</xml_diff>